<commit_message>
Update report files (DOCX and PDF)
</commit_message>
<xml_diff>
--- a/docs/SmartFridge_DEVS_Report.docx
+++ b/docs/SmartFridge_DEVS_Report.docx
@@ -2431,7 +2431,55 @@
           <w:szCs w:val="24"/>
           <w:lang w:val="en-US"/>
         </w:rPr>
-        <w:t>Internal transition (δint)</w:t>
+        <w:t>Internal transition (</w:t>
+      </w:r>
+      <w:r>
+        <w:rPr>
+          <w:rFonts w:ascii="Aptos" w:hAnsi="Aptos" w:eastAsia="Aptos" w:cs="Aptos"/>
+          <w:b w:val="1"/>
+          <w:bCs w:val="1"/>
+          <w:noProof w:val="0"/>
+          <w:sz w:val="24"/>
+          <w:szCs w:val="24"/>
+          <w:lang w:val="en-US"/>
+        </w:rPr>
+        <w:t>δ</w:t>
+      </w:r>
+      <w:r>
+        <w:rPr>
+          <w:rFonts w:ascii="Aptos" w:hAnsi="Aptos" w:eastAsia="Aptos" w:cs="Aptos"/>
+          <w:b w:val="1"/>
+          <w:bCs w:val="1"/>
+          <w:noProof w:val="0"/>
+          <w:sz w:val="24"/>
+          <w:szCs w:val="24"/>
+          <w:lang w:val="en-US"/>
+        </w:rPr>
+        <w:t xml:space="preserve"> </w:t>
+      </w:r>
+      <w:r>
+        <w:rPr>
+          <w:rFonts w:ascii="Aptos" w:hAnsi="Aptos" w:eastAsia="Aptos" w:cs="Aptos"/>
+          <w:b w:val="1"/>
+          <w:bCs w:val="1"/>
+          <w:noProof w:val="0"/>
+          <w:sz w:val="24"/>
+          <w:szCs w:val="24"/>
+          <w:lang w:val="en-US"/>
+        </w:rPr>
+        <w:t>int</w:t>
+      </w:r>
+      <w:r>
+        <w:rPr>
+          <w:rFonts w:ascii="Aptos" w:hAnsi="Aptos" w:eastAsia="Aptos" w:cs="Aptos"/>
+          <w:b w:val="1"/>
+          <w:bCs w:val="1"/>
+          <w:noProof w:val="0"/>
+          <w:sz w:val="24"/>
+          <w:szCs w:val="24"/>
+          <w:lang w:val="en-US"/>
+        </w:rPr>
+        <w:t>)</w:t>
       </w:r>
     </w:p>
     <w:p>
@@ -3329,7 +3377,27 @@
           <w:szCs w:val="24"/>
           <w:lang w:val="en-US"/>
         </w:rPr>
-        <w:t xml:space="preserve"> (time advance state)</w:t>
+        <w:t xml:space="preserve"> </w:t>
+      </w:r>
+      <w:r>
+        <w:rPr>
+          <w:rFonts w:ascii="Aptos" w:hAnsi="Aptos" w:eastAsia="Aptos" w:cs="Aptos"/>
+          <w:noProof w:val="0"/>
+          <w:sz w:val="24"/>
+          <w:szCs w:val="24"/>
+          <w:lang w:val="en-US"/>
+        </w:rPr>
+        <w:t xml:space="preserve">  </w:t>
+      </w:r>
+      <w:r>
+        <w:rPr>
+          <w:rFonts w:ascii="Aptos" w:hAnsi="Aptos" w:eastAsia="Aptos" w:cs="Aptos"/>
+          <w:noProof w:val="0"/>
+          <w:sz w:val="24"/>
+          <w:szCs w:val="24"/>
+          <w:lang w:val="en-US"/>
+        </w:rPr>
+        <w:t>(time advance state)</w:t>
       </w:r>
     </w:p>
     <w:p>
@@ -3487,6 +3555,18 @@
           <w:szCs w:val="24"/>
           <w:lang w:val="en-US"/>
         </w:rPr>
+        <w:t xml:space="preserve">   </w:t>
+      </w:r>
+      <w:r>
+        <w:rPr>
+          <w:rFonts w:ascii="Aptos" w:hAnsi="Aptos" w:eastAsia="Aptos" w:cs="Aptos"/>
+          <w:b w:val="1"/>
+          <w:bCs w:val="1"/>
+          <w:noProof w:val="0"/>
+          <w:sz w:val="24"/>
+          <w:szCs w:val="24"/>
+          <w:lang w:val="en-US"/>
+        </w:rPr>
         <w:t>ext</w:t>
       </w:r>
       <w:r>
@@ -3881,7 +3961,55 @@
           <w:szCs w:val="24"/>
           <w:lang w:val="en-US"/>
         </w:rPr>
-        <w:t>Internal transition (δint)</w:t>
+        <w:t>Internal transition (</w:t>
+      </w:r>
+      <w:r>
+        <w:rPr>
+          <w:rFonts w:ascii="Aptos" w:hAnsi="Aptos" w:eastAsia="Aptos" w:cs="Aptos"/>
+          <w:b w:val="1"/>
+          <w:bCs w:val="1"/>
+          <w:noProof w:val="0"/>
+          <w:sz w:val="24"/>
+          <w:szCs w:val="24"/>
+          <w:lang w:val="en-US"/>
+        </w:rPr>
+        <w:t>δ</w:t>
+      </w:r>
+      <w:r>
+        <w:rPr>
+          <w:rFonts w:ascii="Aptos" w:hAnsi="Aptos" w:eastAsia="Aptos" w:cs="Aptos"/>
+          <w:b w:val="1"/>
+          <w:bCs w:val="1"/>
+          <w:noProof w:val="0"/>
+          <w:sz w:val="24"/>
+          <w:szCs w:val="24"/>
+          <w:lang w:val="en-US"/>
+        </w:rPr>
+        <w:t xml:space="preserve"> </w:t>
+      </w:r>
+      <w:r>
+        <w:rPr>
+          <w:rFonts w:ascii="Aptos" w:hAnsi="Aptos" w:eastAsia="Aptos" w:cs="Aptos"/>
+          <w:b w:val="1"/>
+          <w:bCs w:val="1"/>
+          <w:noProof w:val="0"/>
+          <w:sz w:val="24"/>
+          <w:szCs w:val="24"/>
+          <w:lang w:val="en-US"/>
+        </w:rPr>
+        <w:t>int</w:t>
+      </w:r>
+      <w:r>
+        <w:rPr>
+          <w:rFonts w:ascii="Aptos" w:hAnsi="Aptos" w:eastAsia="Aptos" w:cs="Aptos"/>
+          <w:b w:val="1"/>
+          <w:bCs w:val="1"/>
+          <w:noProof w:val="0"/>
+          <w:sz w:val="24"/>
+          <w:szCs w:val="24"/>
+          <w:lang w:val="en-US"/>
+        </w:rPr>
+        <w:t>)</w:t>
       </w:r>
     </w:p>
     <w:p>
@@ -4724,7 +4852,27 @@
           <w:szCs w:val="24"/>
           <w:lang w:val="en-US"/>
         </w:rPr>
-        <w:t xml:space="preserve"> otherwise</w:t>
+        <w:t xml:space="preserve"> </w:t>
+      </w:r>
+      <w:r>
+        <w:rPr>
+          <w:rFonts w:ascii="Aptos" w:hAnsi="Aptos" w:eastAsia="Aptos" w:cs="Aptos"/>
+          <w:noProof w:val="0"/>
+          <w:sz w:val="24"/>
+          <w:szCs w:val="24"/>
+          <w:lang w:val="en-US"/>
+        </w:rPr>
+        <w:t xml:space="preserve">     </w:t>
+      </w:r>
+      <w:r>
+        <w:rPr>
+          <w:rFonts w:ascii="Aptos" w:hAnsi="Aptos" w:eastAsia="Aptos" w:cs="Aptos"/>
+          <w:noProof w:val="0"/>
+          <w:sz w:val="24"/>
+          <w:szCs w:val="24"/>
+          <w:lang w:val="en-US"/>
+        </w:rPr>
+        <w:t>otherwise</w:t>
       </w:r>
     </w:p>
     <w:p>
@@ -4769,6 +4917,18 @@
           <w:szCs w:val="24"/>
           <w:lang w:val="en-US"/>
         </w:rPr>
+        <w:t xml:space="preserve">   </w:t>
+      </w:r>
+      <w:r>
+        <w:rPr>
+          <w:rFonts w:ascii="Aptos" w:hAnsi="Aptos" w:eastAsia="Aptos" w:cs="Aptos"/>
+          <w:b w:val="1"/>
+          <w:bCs w:val="1"/>
+          <w:noProof w:val="0"/>
+          <w:sz w:val="24"/>
+          <w:szCs w:val="24"/>
+          <w:lang w:val="en-US"/>
+        </w:rPr>
         <w:t>ext)</w:t>
       </w:r>
     </w:p>
@@ -5053,6 +5213,18 @@
           </m:r>
         </m:oMath>
       </m:oMathPara>
+      <w:r>
+        <w:rPr>
+          <w:rFonts w:ascii="Aptos" w:hAnsi="Aptos" w:eastAsia="Aptos" w:cs="Aptos"/>
+          <w:b w:val="1"/>
+          <w:bCs w:val="1"/>
+          <w:noProof w:val="0"/>
+          <w:sz w:val="24"/>
+          <w:szCs w:val="24"/>
+          <w:lang w:val="en-US"/>
+        </w:rPr>
+        <w:t xml:space="preserve">    </w:t>
+      </w:r>
       <w:r>
         <w:rPr>
           <w:rFonts w:ascii="Aptos" w:hAnsi="Aptos" w:eastAsia="Aptos" w:cs="Aptos"/>
@@ -7981,7 +8153,7 @@
       </w:pPr>
       <w:r>
         <w:drawing>
-          <wp:inline wp14:editId="607ADD5B" wp14:anchorId="59B8ADB8">
+          <wp:inline wp14:editId="645A073E" wp14:anchorId="59B8ADB8">
             <wp:extent cx="5943600" cy="2800350"/>
             <wp:effectExtent l="0" t="0" r="0" b="0"/>
             <wp:docPr id="1094228025" name="drawing"/>
@@ -8097,7 +8269,7 @@
       </w:pPr>
       <w:r>
         <w:drawing>
-          <wp:inline wp14:editId="0AA5C7ED" wp14:anchorId="3B5CB1FB">
+          <wp:inline wp14:editId="7B5D2AA9" wp14:anchorId="3B5CB1FB">
             <wp:extent cx="5943600" cy="2800350"/>
             <wp:effectExtent l="0" t="0" r="0" b="0"/>
             <wp:docPr id="1989862434" name="drawing"/>
@@ -8193,7 +8365,7 @@
       </w:pPr>
       <w:r>
         <w:drawing>
-          <wp:inline wp14:editId="593F233F" wp14:anchorId="0D6B8E43">
+          <wp:inline wp14:editId="0A3280F2" wp14:anchorId="0D6B8E43">
             <wp:extent cx="5943600" cy="2800350"/>
             <wp:effectExtent l="0" t="0" r="0" b="0"/>
             <wp:docPr id="1761810862" name="drawing"/>
@@ -8289,7 +8461,7 @@
       </w:pPr>
       <w:r>
         <w:drawing>
-          <wp:inline wp14:editId="6FF3B053" wp14:anchorId="05E1CEA2">
+          <wp:inline wp14:editId="274D8AAE" wp14:anchorId="05E1CEA2">
             <wp:extent cx="5943600" cy="2800350"/>
             <wp:effectExtent l="0" t="0" r="0" b="0"/>
             <wp:docPr id="2136876363" name="drawing"/>
@@ -8405,7 +8577,7 @@
       </w:pPr>
       <w:r>
         <w:drawing>
-          <wp:inline wp14:editId="1F933352" wp14:anchorId="4296590F">
+          <wp:inline wp14:editId="2CBBAE4E" wp14:anchorId="4296590F">
             <wp:extent cx="5943600" cy="2800350"/>
             <wp:effectExtent l="0" t="0" r="0" b="0"/>
             <wp:docPr id="358292413" name="drawing"/>
@@ -39024,7 +39196,7 @@
     <w:basedOn w:val="Normal"/>
     <w:next w:val="Normal"/>
     <w:qFormat/>
-    <w:rsid w:val="730DDE25"/>
+    <w:rsid w:val="6D4CAF73"/>
     <w:rPr>
       <w:rFonts w:ascii="Aptos Display" w:hAnsi="Aptos Display" w:eastAsia="" w:cs="" w:asciiTheme="majorAscii" w:hAnsiTheme="majorAscii" w:eastAsiaTheme="majorEastAsia" w:cstheme="majorBidi"/>
       <w:color w:val="0F4761" w:themeColor="accent1" w:themeTint="FF" w:themeShade="BF"/>
@@ -39045,7 +39217,7 @@
     <w:next w:val="Normal"/>
     <w:unhideWhenUsed/>
     <w:qFormat/>
-    <w:rsid w:val="730DDE25"/>
+    <w:rsid w:val="6D4CAF73"/>
     <w:rPr>
       <w:rFonts w:ascii="Aptos Display" w:hAnsi="Aptos Display" w:eastAsia="" w:cs="" w:asciiTheme="majorAscii" w:hAnsiTheme="majorAscii" w:eastAsiaTheme="majorEastAsia" w:cstheme="majorBidi"/>
       <w:color w:val="0F4761" w:themeColor="accent1" w:themeTint="FF" w:themeShade="BF"/>
@@ -39066,7 +39238,7 @@
     <w:next w:val="Normal"/>
     <w:unhideWhenUsed/>
     <w:qFormat/>
-    <w:rsid w:val="730DDE25"/>
+    <w:rsid w:val="6D4CAF73"/>
     <w:rPr>
       <w:rFonts w:eastAsia="" w:cs="" w:eastAsiaTheme="majorEastAsia" w:cstheme="majorBidi"/>
       <w:color w:val="0F4761" w:themeColor="accent1" w:themeTint="FF" w:themeShade="BF"/>
@@ -39087,7 +39259,7 @@
     <w:next w:val="Normal"/>
     <w:unhideWhenUsed/>
     <w:qFormat/>
-    <w:rsid w:val="730DDE25"/>
+    <w:rsid w:val="6D4CAF73"/>
     <w:rPr>
       <w:rFonts w:eastAsia="" w:cs="" w:eastAsiaTheme="majorEastAsia" w:cstheme="majorBidi"/>
       <w:i w:val="1"/>
@@ -39106,7 +39278,7 @@
     <w:name w:val="List Paragraph"/>
     <w:basedOn w:val="Normal"/>
     <w:qFormat/>
-    <w:rsid w:val="730DDE25"/>
+    <w:rsid w:val="6D4CAF73"/>
     <w:pPr>
       <w:spacing/>
       <w:ind w:left="720"/>

</xml_diff>